<commit_message>
Refactored test and main class
</commit_message>
<xml_diff>
--- a/src/com/netcracker/fourth/Выводы по Java - коллекциям.docx
+++ b/src/com/netcracker/fourth/Выводы по Java - коллекциям.docx
@@ -22,7 +22,24 @@
     <w:p/>
     <w:p>
       <w:r>
-        <w:t>Общее количество элементов равно 1 000 000.</w:t>
+        <w:t xml:space="preserve">Общее количество элементов </w:t>
+      </w:r>
+      <w:proofErr w:type="gramStart"/>
+      <w:r>
+        <w:t>равно  </w:t>
+      </w:r>
+      <w:r>
+        <w:t>1</w:t>
+      </w:r>
+      <w:r>
+        <w:t>0</w:t>
+      </w:r>
+      <w:proofErr w:type="gramEnd"/>
+      <w:r>
+        <w:t xml:space="preserve"> </w:t>
+      </w:r>
+      <w:r>
+        <w:t>000.</w:t>
       </w:r>
     </w:p>
     <w:p>
@@ -99,7 +116,7 @@
                 <w:color w:val="000000"/>
                 <w:lang w:eastAsia="ru-RU"/>
               </w:rPr>
-              <w:t>Добавление в середину</w:t>
+              <w:t>Добавление</w:t>
             </w:r>
             <w:r>
               <w:rPr>
@@ -132,7 +149,6 @@
             </w:tcBorders>
             <w:shd w:val="clear" w:color="auto" w:fill="auto"/>
             <w:noWrap/>
-            <w:hideMark/>
           </w:tcPr>
           <w:p>
             <w:pPr>
@@ -150,15 +166,7 @@
                 <w:color w:val="000000"/>
                 <w:lang w:eastAsia="ru-RU"/>
               </w:rPr>
-              <w:t>Добавление вконец</w:t>
-            </w:r>
-            <w:r>
-              <w:rPr>
-                <w:rFonts w:ascii="Calibri" w:eastAsia="Times New Roman" w:hAnsi="Calibri" w:cs="Calibri"/>
-                <w:color w:val="000000"/>
-                <w:lang w:eastAsia="ru-RU"/>
-              </w:rPr>
-              <w:t xml:space="preserve">, </w:t>
+              <w:t xml:space="preserve">Вставка, </w:t>
             </w:r>
             <w:proofErr w:type="spellStart"/>
             <w:r>
@@ -201,7 +209,7 @@
                 <w:color w:val="000000"/>
                 <w:lang w:eastAsia="ru-RU"/>
               </w:rPr>
-              <w:t>Удаление из середины</w:t>
+              <w:t>Удаление</w:t>
             </w:r>
             <w:r>
               <w:rPr>
@@ -274,22 +282,21 @@
             </w:tcBorders>
             <w:shd w:val="clear" w:color="auto" w:fill="auto"/>
             <w:noWrap/>
-            <w:hideMark/>
-          </w:tcPr>
-          <w:p>
-            <w:pPr>
-              <w:jc w:val="center"/>
-              <w:rPr>
-                <w:rFonts w:ascii="Calibri" w:hAnsi="Calibri" w:cs="Calibri"/>
-                <w:color w:val="000000"/>
-              </w:rPr>
-            </w:pPr>
-            <w:r>
-              <w:rPr>
-                <w:rFonts w:ascii="Calibri" w:hAnsi="Calibri" w:cs="Calibri"/>
-                <w:color w:val="000000"/>
-              </w:rPr>
-              <w:t>5 519 169</w:t>
+          </w:tcPr>
+          <w:p>
+            <w:pPr>
+              <w:jc w:val="center"/>
+              <w:rPr>
+                <w:rFonts w:ascii="Calibri" w:hAnsi="Calibri" w:cs="Calibri"/>
+                <w:color w:val="000000"/>
+              </w:rPr>
+            </w:pPr>
+            <w:r>
+              <w:rPr>
+                <w:rFonts w:ascii="Calibri" w:hAnsi="Calibri" w:cs="Calibri"/>
+                <w:color w:val="000000"/>
+              </w:rPr>
+              <w:t>2 760</w:t>
             </w:r>
           </w:p>
         </w:tc>
@@ -304,22 +311,21 @@
             </w:tcBorders>
             <w:shd w:val="clear" w:color="auto" w:fill="auto"/>
             <w:noWrap/>
-            <w:hideMark/>
-          </w:tcPr>
-          <w:p>
-            <w:pPr>
-              <w:jc w:val="center"/>
-              <w:rPr>
-                <w:rFonts w:ascii="Calibri" w:hAnsi="Calibri" w:cs="Calibri"/>
-                <w:color w:val="000000"/>
-              </w:rPr>
-            </w:pPr>
-            <w:r>
-              <w:rPr>
-                <w:rFonts w:ascii="Calibri" w:hAnsi="Calibri" w:cs="Calibri"/>
-                <w:color w:val="000000"/>
-              </w:rPr>
-              <w:t>1 538</w:t>
+          </w:tcPr>
+          <w:p>
+            <w:pPr>
+              <w:jc w:val="center"/>
+              <w:rPr>
+                <w:rFonts w:ascii="Calibri" w:hAnsi="Calibri" w:cs="Calibri"/>
+                <w:color w:val="000000"/>
+              </w:rPr>
+            </w:pPr>
+            <w:r>
+              <w:rPr>
+                <w:rFonts w:ascii="Calibri" w:hAnsi="Calibri" w:cs="Calibri"/>
+                <w:color w:val="000000"/>
+              </w:rPr>
+              <w:t>12 942</w:t>
             </w:r>
           </w:p>
         </w:tc>
@@ -334,22 +340,21 @@
             </w:tcBorders>
             <w:shd w:val="clear" w:color="auto" w:fill="auto"/>
             <w:noWrap/>
-            <w:hideMark/>
-          </w:tcPr>
-          <w:p>
-            <w:pPr>
-              <w:jc w:val="center"/>
-              <w:rPr>
-                <w:rFonts w:ascii="Calibri" w:hAnsi="Calibri" w:cs="Calibri"/>
-                <w:color w:val="000000"/>
-              </w:rPr>
-            </w:pPr>
-            <w:r>
-              <w:rPr>
-                <w:rFonts w:ascii="Calibri" w:hAnsi="Calibri" w:cs="Calibri"/>
-                <w:color w:val="000000"/>
-              </w:rPr>
-              <w:t>5 991 841</w:t>
+          </w:tcPr>
+          <w:p>
+            <w:pPr>
+              <w:jc w:val="center"/>
+              <w:rPr>
+                <w:rFonts w:ascii="Calibri" w:hAnsi="Calibri" w:cs="Calibri"/>
+                <w:color w:val="000000"/>
+              </w:rPr>
+            </w:pPr>
+            <w:r>
+              <w:rPr>
+                <w:rFonts w:ascii="Calibri" w:hAnsi="Calibri" w:cs="Calibri"/>
+                <w:color w:val="000000"/>
+              </w:rPr>
+              <w:t>235 380</w:t>
             </w:r>
           </w:p>
         </w:tc>
@@ -404,22 +409,21 @@
             </w:tcBorders>
             <w:shd w:val="clear" w:color="auto" w:fill="auto"/>
             <w:noWrap/>
-            <w:hideMark/>
-          </w:tcPr>
-          <w:p>
-            <w:pPr>
-              <w:jc w:val="center"/>
-              <w:rPr>
-                <w:rFonts w:ascii="Calibri" w:hAnsi="Calibri" w:cs="Calibri"/>
-                <w:color w:val="000000"/>
-              </w:rPr>
-            </w:pPr>
-            <w:r>
-              <w:rPr>
-                <w:rFonts w:ascii="Calibri" w:hAnsi="Calibri" w:cs="Calibri"/>
-                <w:color w:val="000000"/>
-              </w:rPr>
-              <w:t>5 190 233</w:t>
+          </w:tcPr>
+          <w:p>
+            <w:pPr>
+              <w:jc w:val="center"/>
+              <w:rPr>
+                <w:rFonts w:ascii="Calibri" w:hAnsi="Calibri" w:cs="Calibri"/>
+                <w:color w:val="000000"/>
+              </w:rPr>
+            </w:pPr>
+            <w:r>
+              <w:rPr>
+                <w:rFonts w:ascii="Calibri" w:hAnsi="Calibri" w:cs="Calibri"/>
+                <w:color w:val="000000"/>
+              </w:rPr>
+              <w:t>2 203</w:t>
             </w:r>
           </w:p>
         </w:tc>
@@ -434,22 +438,21 @@
             </w:tcBorders>
             <w:shd w:val="clear" w:color="auto" w:fill="auto"/>
             <w:noWrap/>
-            <w:hideMark/>
-          </w:tcPr>
-          <w:p>
-            <w:pPr>
-              <w:jc w:val="center"/>
-              <w:rPr>
-                <w:rFonts w:ascii="Calibri" w:hAnsi="Calibri" w:cs="Calibri"/>
-                <w:color w:val="000000"/>
-              </w:rPr>
-            </w:pPr>
-            <w:r>
-              <w:rPr>
-                <w:rFonts w:ascii="Calibri" w:hAnsi="Calibri" w:cs="Calibri"/>
-                <w:color w:val="000000"/>
-              </w:rPr>
-              <w:t>1 964</w:t>
+          </w:tcPr>
+          <w:p>
+            <w:pPr>
+              <w:jc w:val="center"/>
+              <w:rPr>
+                <w:rFonts w:ascii="Calibri" w:hAnsi="Calibri" w:cs="Calibri"/>
+                <w:color w:val="000000"/>
+              </w:rPr>
+            </w:pPr>
+            <w:r>
+              <w:rPr>
+                <w:rFonts w:ascii="Calibri" w:hAnsi="Calibri" w:cs="Calibri"/>
+                <w:color w:val="000000"/>
+              </w:rPr>
+              <w:t>433 463</w:t>
             </w:r>
           </w:p>
         </w:tc>
@@ -464,22 +467,21 @@
             </w:tcBorders>
             <w:shd w:val="clear" w:color="auto" w:fill="auto"/>
             <w:noWrap/>
-            <w:hideMark/>
-          </w:tcPr>
-          <w:p>
-            <w:pPr>
-              <w:jc w:val="center"/>
-              <w:rPr>
-                <w:rFonts w:ascii="Calibri" w:hAnsi="Calibri" w:cs="Calibri"/>
-                <w:color w:val="000000"/>
-              </w:rPr>
-            </w:pPr>
-            <w:r>
-              <w:rPr>
-                <w:rFonts w:ascii="Calibri" w:hAnsi="Calibri" w:cs="Calibri"/>
-                <w:color w:val="000000"/>
-              </w:rPr>
-              <w:t>2 901 885</w:t>
+          </w:tcPr>
+          <w:p>
+            <w:pPr>
+              <w:jc w:val="center"/>
+              <w:rPr>
+                <w:rFonts w:ascii="Calibri" w:hAnsi="Calibri" w:cs="Calibri"/>
+                <w:color w:val="000000"/>
+              </w:rPr>
+            </w:pPr>
+            <w:r>
+              <w:rPr>
+                <w:rFonts w:ascii="Calibri" w:hAnsi="Calibri" w:cs="Calibri"/>
+                <w:color w:val="000000"/>
+              </w:rPr>
+              <w:t>179 215</w:t>
             </w:r>
           </w:p>
         </w:tc>
@@ -534,22 +536,21 @@
             </w:tcBorders>
             <w:shd w:val="clear" w:color="auto" w:fill="auto"/>
             <w:noWrap/>
-            <w:hideMark/>
-          </w:tcPr>
-          <w:p>
-            <w:pPr>
-              <w:jc w:val="center"/>
-              <w:rPr>
-                <w:rFonts w:ascii="Calibri" w:hAnsi="Calibri" w:cs="Calibri"/>
-                <w:color w:val="000000"/>
-              </w:rPr>
-            </w:pPr>
-            <w:r>
-              <w:rPr>
-                <w:rFonts w:ascii="Calibri" w:hAnsi="Calibri" w:cs="Calibri"/>
-                <w:color w:val="000000"/>
-              </w:rPr>
-              <w:t>2 522</w:t>
+          </w:tcPr>
+          <w:p>
+            <w:pPr>
+              <w:jc w:val="center"/>
+              <w:rPr>
+                <w:rFonts w:ascii="Calibri" w:hAnsi="Calibri" w:cs="Calibri"/>
+                <w:color w:val="000000"/>
+              </w:rPr>
+            </w:pPr>
+            <w:r>
+              <w:rPr>
+                <w:rFonts w:ascii="Calibri" w:hAnsi="Calibri" w:cs="Calibri"/>
+                <w:color w:val="000000"/>
+              </w:rPr>
+              <w:t>9 187</w:t>
             </w:r>
           </w:p>
         </w:tc>
@@ -564,22 +565,21 @@
             </w:tcBorders>
             <w:shd w:val="clear" w:color="auto" w:fill="auto"/>
             <w:noWrap/>
-            <w:hideMark/>
-          </w:tcPr>
-          <w:p>
-            <w:pPr>
-              <w:jc w:val="center"/>
-              <w:rPr>
-                <w:rFonts w:ascii="Calibri" w:hAnsi="Calibri" w:cs="Calibri"/>
-                <w:color w:val="000000"/>
-              </w:rPr>
-            </w:pPr>
-            <w:r>
-              <w:rPr>
-                <w:rFonts w:ascii="Calibri" w:hAnsi="Calibri" w:cs="Calibri"/>
-                <w:color w:val="000000"/>
-              </w:rPr>
-              <w:t>3 351</w:t>
+          </w:tcPr>
+          <w:p>
+            <w:pPr>
+              <w:jc w:val="center"/>
+              <w:rPr>
+                <w:rFonts w:ascii="Calibri" w:hAnsi="Calibri" w:cs="Calibri"/>
+                <w:color w:val="000000"/>
+              </w:rPr>
+            </w:pPr>
+            <w:r>
+              <w:rPr>
+                <w:rFonts w:ascii="Calibri" w:hAnsi="Calibri" w:cs="Calibri"/>
+                <w:color w:val="000000"/>
+              </w:rPr>
+              <w:t>-</w:t>
             </w:r>
           </w:p>
         </w:tc>
@@ -594,22 +594,21 @@
             </w:tcBorders>
             <w:shd w:val="clear" w:color="auto" w:fill="auto"/>
             <w:noWrap/>
-            <w:hideMark/>
-          </w:tcPr>
-          <w:p>
-            <w:pPr>
-              <w:jc w:val="center"/>
-              <w:rPr>
-                <w:rFonts w:ascii="Calibri" w:hAnsi="Calibri" w:cs="Calibri"/>
-                <w:color w:val="000000"/>
-              </w:rPr>
-            </w:pPr>
-            <w:r>
-              <w:rPr>
-                <w:rFonts w:ascii="Calibri" w:hAnsi="Calibri" w:cs="Calibri"/>
-                <w:color w:val="000000"/>
-              </w:rPr>
-              <w:t>7 479</w:t>
+          </w:tcPr>
+          <w:p>
+            <w:pPr>
+              <w:jc w:val="center"/>
+              <w:rPr>
+                <w:rFonts w:ascii="Calibri" w:hAnsi="Calibri" w:cs="Calibri"/>
+                <w:color w:val="000000"/>
+              </w:rPr>
+            </w:pPr>
+            <w:r>
+              <w:rPr>
+                <w:rFonts w:ascii="Calibri" w:hAnsi="Calibri" w:cs="Calibri"/>
+                <w:color w:val="000000"/>
+              </w:rPr>
+              <w:t>6 065</w:t>
             </w:r>
           </w:p>
         </w:tc>
@@ -664,22 +663,21 @@
             </w:tcBorders>
             <w:shd w:val="clear" w:color="auto" w:fill="auto"/>
             <w:noWrap/>
-            <w:hideMark/>
-          </w:tcPr>
-          <w:p>
-            <w:pPr>
-              <w:jc w:val="center"/>
-              <w:rPr>
-                <w:rFonts w:ascii="Calibri" w:hAnsi="Calibri" w:cs="Calibri"/>
-                <w:color w:val="000000"/>
-              </w:rPr>
-            </w:pPr>
-            <w:r>
-              <w:rPr>
-                <w:rFonts w:ascii="Calibri" w:hAnsi="Calibri" w:cs="Calibri"/>
-                <w:color w:val="000000"/>
-              </w:rPr>
-              <w:t>1 142</w:t>
+          </w:tcPr>
+          <w:p>
+            <w:pPr>
+              <w:jc w:val="center"/>
+              <w:rPr>
+                <w:rFonts w:ascii="Calibri" w:hAnsi="Calibri" w:cs="Calibri"/>
+                <w:color w:val="000000"/>
+              </w:rPr>
+            </w:pPr>
+            <w:r>
+              <w:rPr>
+                <w:rFonts w:ascii="Calibri" w:hAnsi="Calibri" w:cs="Calibri"/>
+                <w:color w:val="000000"/>
+              </w:rPr>
+              <w:t>19 307</w:t>
             </w:r>
           </w:p>
         </w:tc>
@@ -694,22 +692,21 @@
             </w:tcBorders>
             <w:shd w:val="clear" w:color="auto" w:fill="auto"/>
             <w:noWrap/>
-            <w:hideMark/>
-          </w:tcPr>
-          <w:p>
-            <w:pPr>
-              <w:jc w:val="center"/>
-              <w:rPr>
-                <w:rFonts w:ascii="Calibri" w:hAnsi="Calibri" w:cs="Calibri"/>
-                <w:color w:val="000000"/>
-              </w:rPr>
-            </w:pPr>
-            <w:r>
-              <w:rPr>
-                <w:rFonts w:ascii="Calibri" w:hAnsi="Calibri" w:cs="Calibri"/>
-                <w:color w:val="000000"/>
-              </w:rPr>
-              <w:t>4 289</w:t>
+          </w:tcPr>
+          <w:p>
+            <w:pPr>
+              <w:jc w:val="center"/>
+              <w:rPr>
+                <w:rFonts w:ascii="Calibri" w:hAnsi="Calibri" w:cs="Calibri"/>
+                <w:color w:val="000000"/>
+              </w:rPr>
+            </w:pPr>
+            <w:r>
+              <w:rPr>
+                <w:rFonts w:ascii="Calibri" w:hAnsi="Calibri" w:cs="Calibri"/>
+                <w:color w:val="000000"/>
+              </w:rPr>
+              <w:t>-</w:t>
             </w:r>
           </w:p>
         </w:tc>
@@ -724,22 +721,21 @@
             </w:tcBorders>
             <w:shd w:val="clear" w:color="auto" w:fill="auto"/>
             <w:noWrap/>
-            <w:hideMark/>
-          </w:tcPr>
-          <w:p>
-            <w:pPr>
-              <w:jc w:val="center"/>
-              <w:rPr>
-                <w:rFonts w:ascii="Calibri" w:hAnsi="Calibri" w:cs="Calibri"/>
-                <w:color w:val="000000"/>
-              </w:rPr>
-            </w:pPr>
-            <w:r>
-              <w:rPr>
-                <w:rFonts w:ascii="Calibri" w:hAnsi="Calibri" w:cs="Calibri"/>
-                <w:color w:val="000000"/>
-              </w:rPr>
-              <w:t>6 736</w:t>
+          </w:tcPr>
+          <w:p>
+            <w:pPr>
+              <w:jc w:val="center"/>
+              <w:rPr>
+                <w:rFonts w:ascii="Calibri" w:hAnsi="Calibri" w:cs="Calibri"/>
+                <w:color w:val="000000"/>
+              </w:rPr>
+            </w:pPr>
+            <w:r>
+              <w:rPr>
+                <w:rFonts w:ascii="Calibri" w:hAnsi="Calibri" w:cs="Calibri"/>
+                <w:color w:val="000000"/>
+              </w:rPr>
+              <w:t>3 261</w:t>
             </w:r>
           </w:p>
         </w:tc>
@@ -794,22 +790,21 @@
             </w:tcBorders>
             <w:shd w:val="clear" w:color="auto" w:fill="auto"/>
             <w:noWrap/>
-            <w:hideMark/>
-          </w:tcPr>
-          <w:p>
-            <w:pPr>
-              <w:jc w:val="center"/>
-              <w:rPr>
-                <w:rFonts w:ascii="Calibri" w:hAnsi="Calibri" w:cs="Calibri"/>
-                <w:color w:val="000000"/>
-              </w:rPr>
-            </w:pPr>
-            <w:r>
-              <w:rPr>
-                <w:rFonts w:ascii="Calibri" w:hAnsi="Calibri" w:cs="Calibri"/>
-                <w:color w:val="000000"/>
-              </w:rPr>
-              <w:t>1 486</w:t>
+          </w:tcPr>
+          <w:p>
+            <w:pPr>
+              <w:jc w:val="center"/>
+              <w:rPr>
+                <w:rFonts w:ascii="Calibri" w:hAnsi="Calibri" w:cs="Calibri"/>
+                <w:color w:val="000000"/>
+              </w:rPr>
+            </w:pPr>
+            <w:r>
+              <w:rPr>
+                <w:rFonts w:ascii="Calibri" w:hAnsi="Calibri" w:cs="Calibri"/>
+                <w:color w:val="000000"/>
+              </w:rPr>
+              <w:t>18 773</w:t>
             </w:r>
           </w:p>
         </w:tc>
@@ -824,22 +819,21 @@
             </w:tcBorders>
             <w:shd w:val="clear" w:color="auto" w:fill="auto"/>
             <w:noWrap/>
-            <w:hideMark/>
-          </w:tcPr>
-          <w:p>
-            <w:pPr>
-              <w:jc w:val="center"/>
-              <w:rPr>
-                <w:rFonts w:ascii="Calibri" w:hAnsi="Calibri" w:cs="Calibri"/>
-                <w:color w:val="000000"/>
-              </w:rPr>
-            </w:pPr>
-            <w:r>
-              <w:rPr>
-                <w:rFonts w:ascii="Calibri" w:hAnsi="Calibri" w:cs="Calibri"/>
-                <w:color w:val="000000"/>
-              </w:rPr>
-              <w:t>5 807</w:t>
+          </w:tcPr>
+          <w:p>
+            <w:pPr>
+              <w:jc w:val="center"/>
+              <w:rPr>
+                <w:rFonts w:ascii="Calibri" w:hAnsi="Calibri" w:cs="Calibri"/>
+                <w:color w:val="000000"/>
+              </w:rPr>
+            </w:pPr>
+            <w:r>
+              <w:rPr>
+                <w:rFonts w:ascii="Calibri" w:hAnsi="Calibri" w:cs="Calibri"/>
+                <w:color w:val="000000"/>
+              </w:rPr>
+              <w:t>-</w:t>
             </w:r>
           </w:p>
         </w:tc>
@@ -854,22 +848,21 @@
             </w:tcBorders>
             <w:shd w:val="clear" w:color="auto" w:fill="auto"/>
             <w:noWrap/>
-            <w:hideMark/>
-          </w:tcPr>
-          <w:p>
-            <w:pPr>
-              <w:jc w:val="center"/>
-              <w:rPr>
-                <w:rFonts w:ascii="Calibri" w:hAnsi="Calibri" w:cs="Calibri"/>
-                <w:color w:val="000000"/>
-              </w:rPr>
-            </w:pPr>
-            <w:r>
-              <w:rPr>
-                <w:rFonts w:ascii="Calibri" w:hAnsi="Calibri" w:cs="Calibri"/>
-                <w:color w:val="000000"/>
-              </w:rPr>
-              <w:t>73 951</w:t>
+          </w:tcPr>
+          <w:p>
+            <w:pPr>
+              <w:jc w:val="center"/>
+              <w:rPr>
+                <w:rFonts w:ascii="Calibri" w:hAnsi="Calibri" w:cs="Calibri"/>
+                <w:color w:val="000000"/>
+              </w:rPr>
+            </w:pPr>
+            <w:r>
+              <w:rPr>
+                <w:rFonts w:ascii="Calibri" w:hAnsi="Calibri" w:cs="Calibri"/>
+                <w:color w:val="000000"/>
+              </w:rPr>
+              <w:t>78 404</w:t>
             </w:r>
           </w:p>
         </w:tc>
@@ -924,22 +917,21 @@
             </w:tcBorders>
             <w:shd w:val="clear" w:color="auto" w:fill="auto"/>
             <w:noWrap/>
-            <w:hideMark/>
-          </w:tcPr>
-          <w:p>
-            <w:pPr>
-              <w:jc w:val="center"/>
-              <w:rPr>
-                <w:rFonts w:ascii="Calibri" w:hAnsi="Calibri" w:cs="Calibri"/>
-                <w:color w:val="000000"/>
-              </w:rPr>
-            </w:pPr>
-            <w:r>
-              <w:rPr>
-                <w:rFonts w:ascii="Calibri" w:hAnsi="Calibri" w:cs="Calibri"/>
-                <w:color w:val="000000"/>
-              </w:rPr>
-              <w:t>1 147</w:t>
+          </w:tcPr>
+          <w:p>
+            <w:pPr>
+              <w:jc w:val="center"/>
+              <w:rPr>
+                <w:rFonts w:ascii="Calibri" w:hAnsi="Calibri" w:cs="Calibri"/>
+                <w:color w:val="000000"/>
+              </w:rPr>
+            </w:pPr>
+            <w:r>
+              <w:rPr>
+                <w:rFonts w:ascii="Calibri" w:hAnsi="Calibri" w:cs="Calibri"/>
+                <w:color w:val="000000"/>
+              </w:rPr>
+              <w:t>5 667</w:t>
             </w:r>
           </w:p>
         </w:tc>
@@ -954,22 +946,21 @@
             </w:tcBorders>
             <w:shd w:val="clear" w:color="auto" w:fill="auto"/>
             <w:noWrap/>
-            <w:hideMark/>
-          </w:tcPr>
-          <w:p>
-            <w:pPr>
-              <w:jc w:val="center"/>
-              <w:rPr>
-                <w:rFonts w:ascii="Calibri" w:hAnsi="Calibri" w:cs="Calibri"/>
-                <w:color w:val="000000"/>
-              </w:rPr>
-            </w:pPr>
-            <w:r>
-              <w:rPr>
-                <w:rFonts w:ascii="Calibri" w:hAnsi="Calibri" w:cs="Calibri"/>
-                <w:color w:val="000000"/>
-              </w:rPr>
-              <w:t>3 150</w:t>
+          </w:tcPr>
+          <w:p>
+            <w:pPr>
+              <w:jc w:val="center"/>
+              <w:rPr>
+                <w:rFonts w:ascii="Calibri" w:hAnsi="Calibri" w:cs="Calibri"/>
+                <w:color w:val="000000"/>
+              </w:rPr>
+            </w:pPr>
+            <w:r>
+              <w:rPr>
+                <w:rFonts w:ascii="Calibri" w:hAnsi="Calibri" w:cs="Calibri"/>
+                <w:color w:val="000000"/>
+              </w:rPr>
+              <w:t>-</w:t>
             </w:r>
           </w:p>
         </w:tc>
@@ -984,22 +975,21 @@
             </w:tcBorders>
             <w:shd w:val="clear" w:color="auto" w:fill="auto"/>
             <w:noWrap/>
-            <w:hideMark/>
-          </w:tcPr>
-          <w:p>
-            <w:pPr>
-              <w:jc w:val="center"/>
-              <w:rPr>
-                <w:rFonts w:ascii="Calibri" w:hAnsi="Calibri" w:cs="Calibri"/>
-                <w:color w:val="000000"/>
-              </w:rPr>
-            </w:pPr>
-            <w:r>
-              <w:rPr>
-                <w:rFonts w:ascii="Calibri" w:hAnsi="Calibri" w:cs="Calibri"/>
-                <w:color w:val="000000"/>
-              </w:rPr>
-              <w:t>5 275</w:t>
+          </w:tcPr>
+          <w:p>
+            <w:pPr>
+              <w:jc w:val="center"/>
+              <w:rPr>
+                <w:rFonts w:ascii="Calibri" w:hAnsi="Calibri" w:cs="Calibri"/>
+                <w:color w:val="000000"/>
+              </w:rPr>
+            </w:pPr>
+            <w:r>
+              <w:rPr>
+                <w:rFonts w:ascii="Calibri" w:hAnsi="Calibri" w:cs="Calibri"/>
+                <w:color w:val="000000"/>
+              </w:rPr>
+              <w:t>7 793</w:t>
             </w:r>
           </w:p>
         </w:tc>
@@ -1054,22 +1044,21 @@
             </w:tcBorders>
             <w:shd w:val="clear" w:color="auto" w:fill="auto"/>
             <w:noWrap/>
-            <w:hideMark/>
-          </w:tcPr>
-          <w:p>
-            <w:pPr>
-              <w:jc w:val="center"/>
-              <w:rPr>
-                <w:rFonts w:ascii="Calibri" w:hAnsi="Calibri" w:cs="Calibri"/>
-                <w:color w:val="000000"/>
-              </w:rPr>
-            </w:pPr>
-            <w:r>
-              <w:rPr>
-                <w:rFonts w:ascii="Calibri" w:hAnsi="Calibri" w:cs="Calibri"/>
-                <w:color w:val="000000"/>
-              </w:rPr>
-              <w:t>1 884</w:t>
+          </w:tcPr>
+          <w:p>
+            <w:pPr>
+              <w:jc w:val="center"/>
+              <w:rPr>
+                <w:rFonts w:ascii="Calibri" w:hAnsi="Calibri" w:cs="Calibri"/>
+                <w:color w:val="000000"/>
+              </w:rPr>
+            </w:pPr>
+            <w:r>
+              <w:rPr>
+                <w:rFonts w:ascii="Calibri" w:hAnsi="Calibri" w:cs="Calibri"/>
+                <w:color w:val="000000"/>
+              </w:rPr>
+              <w:t>2 050</w:t>
             </w:r>
           </w:p>
         </w:tc>
@@ -1084,22 +1073,21 @@
             </w:tcBorders>
             <w:shd w:val="clear" w:color="auto" w:fill="auto"/>
             <w:noWrap/>
-            <w:hideMark/>
-          </w:tcPr>
-          <w:p>
-            <w:pPr>
-              <w:jc w:val="center"/>
-              <w:rPr>
-                <w:rFonts w:ascii="Calibri" w:hAnsi="Calibri" w:cs="Calibri"/>
-                <w:color w:val="000000"/>
-              </w:rPr>
-            </w:pPr>
-            <w:r>
-              <w:rPr>
-                <w:rFonts w:ascii="Calibri" w:hAnsi="Calibri" w:cs="Calibri"/>
-                <w:color w:val="000000"/>
-              </w:rPr>
-              <w:t>2 381</w:t>
+          </w:tcPr>
+          <w:p>
+            <w:pPr>
+              <w:jc w:val="center"/>
+              <w:rPr>
+                <w:rFonts w:ascii="Calibri" w:hAnsi="Calibri" w:cs="Calibri"/>
+                <w:color w:val="000000"/>
+              </w:rPr>
+            </w:pPr>
+            <w:r>
+              <w:rPr>
+                <w:rFonts w:ascii="Calibri" w:hAnsi="Calibri" w:cs="Calibri"/>
+                <w:color w:val="000000"/>
+              </w:rPr>
+              <w:t>-</w:t>
             </w:r>
           </w:p>
         </w:tc>
@@ -1114,22 +1102,21 @@
             </w:tcBorders>
             <w:shd w:val="clear" w:color="auto" w:fill="auto"/>
             <w:noWrap/>
-            <w:hideMark/>
-          </w:tcPr>
-          <w:p>
-            <w:pPr>
-              <w:jc w:val="center"/>
-              <w:rPr>
-                <w:rFonts w:ascii="Calibri" w:hAnsi="Calibri" w:cs="Calibri"/>
-                <w:color w:val="000000"/>
-              </w:rPr>
-            </w:pPr>
-            <w:r>
-              <w:rPr>
-                <w:rFonts w:ascii="Calibri" w:hAnsi="Calibri" w:cs="Calibri"/>
-                <w:color w:val="000000"/>
-              </w:rPr>
-              <w:t>4 032</w:t>
+          </w:tcPr>
+          <w:p>
+            <w:pPr>
+              <w:jc w:val="center"/>
+              <w:rPr>
+                <w:rFonts w:ascii="Calibri" w:hAnsi="Calibri" w:cs="Calibri"/>
+                <w:color w:val="000000"/>
+              </w:rPr>
+            </w:pPr>
+            <w:r>
+              <w:rPr>
+                <w:rFonts w:ascii="Calibri" w:hAnsi="Calibri" w:cs="Calibri"/>
+                <w:color w:val="000000"/>
+              </w:rPr>
+              <w:t>3 470</w:t>
             </w:r>
           </w:p>
         </w:tc>
@@ -1184,22 +1171,21 @@
             </w:tcBorders>
             <w:shd w:val="clear" w:color="auto" w:fill="auto"/>
             <w:noWrap/>
-            <w:hideMark/>
-          </w:tcPr>
-          <w:p>
-            <w:pPr>
-              <w:jc w:val="center"/>
-              <w:rPr>
-                <w:rFonts w:ascii="Calibri" w:hAnsi="Calibri" w:cs="Calibri"/>
-                <w:color w:val="000000"/>
-              </w:rPr>
-            </w:pPr>
-            <w:r>
-              <w:rPr>
-                <w:rFonts w:ascii="Calibri" w:hAnsi="Calibri" w:cs="Calibri"/>
-                <w:color w:val="000000"/>
-              </w:rPr>
-              <w:t>2 184</w:t>
+          </w:tcPr>
+          <w:p>
+            <w:pPr>
+              <w:jc w:val="center"/>
+              <w:rPr>
+                <w:rFonts w:ascii="Calibri" w:hAnsi="Calibri" w:cs="Calibri"/>
+                <w:color w:val="000000"/>
+              </w:rPr>
+            </w:pPr>
+            <w:r>
+              <w:rPr>
+                <w:rFonts w:ascii="Calibri" w:hAnsi="Calibri" w:cs="Calibri"/>
+                <w:color w:val="000000"/>
+              </w:rPr>
+              <w:t>5 158</w:t>
             </w:r>
           </w:p>
         </w:tc>
@@ -1214,22 +1200,21 @@
             </w:tcBorders>
             <w:shd w:val="clear" w:color="auto" w:fill="auto"/>
             <w:noWrap/>
-            <w:hideMark/>
-          </w:tcPr>
-          <w:p>
-            <w:pPr>
-              <w:jc w:val="center"/>
-              <w:rPr>
-                <w:rFonts w:ascii="Calibri" w:hAnsi="Calibri" w:cs="Calibri"/>
-                <w:color w:val="000000"/>
-              </w:rPr>
-            </w:pPr>
-            <w:r>
-              <w:rPr>
-                <w:rFonts w:ascii="Calibri" w:hAnsi="Calibri" w:cs="Calibri"/>
-                <w:color w:val="000000"/>
-              </w:rPr>
-              <w:t>7 183</w:t>
+          </w:tcPr>
+          <w:p>
+            <w:pPr>
+              <w:jc w:val="center"/>
+              <w:rPr>
+                <w:rFonts w:ascii="Calibri" w:hAnsi="Calibri" w:cs="Calibri"/>
+                <w:color w:val="000000"/>
+              </w:rPr>
+            </w:pPr>
+            <w:r>
+              <w:rPr>
+                <w:rFonts w:ascii="Calibri" w:hAnsi="Calibri" w:cs="Calibri"/>
+                <w:color w:val="000000"/>
+              </w:rPr>
+              <w:t>-</w:t>
             </w:r>
           </w:p>
         </w:tc>
@@ -1244,39 +1229,62 @@
             </w:tcBorders>
             <w:shd w:val="clear" w:color="auto" w:fill="auto"/>
             <w:noWrap/>
-            <w:hideMark/>
-          </w:tcPr>
-          <w:p>
-            <w:pPr>
-              <w:jc w:val="center"/>
-              <w:rPr>
-                <w:rFonts w:ascii="Calibri" w:hAnsi="Calibri" w:cs="Calibri"/>
-                <w:color w:val="000000"/>
-              </w:rPr>
-            </w:pPr>
-            <w:r>
-              <w:rPr>
-                <w:rFonts w:ascii="Calibri" w:hAnsi="Calibri" w:cs="Calibri"/>
-                <w:color w:val="000000"/>
-              </w:rPr>
-              <w:t>9 175</w:t>
+          </w:tcPr>
+          <w:p>
+            <w:pPr>
+              <w:jc w:val="center"/>
+              <w:rPr>
+                <w:rFonts w:ascii="Calibri" w:hAnsi="Calibri" w:cs="Calibri"/>
+                <w:color w:val="000000"/>
+              </w:rPr>
+            </w:pPr>
+            <w:r>
+              <w:rPr>
+                <w:rFonts w:ascii="Calibri" w:hAnsi="Calibri" w:cs="Calibri"/>
+                <w:color w:val="000000"/>
+              </w:rPr>
+              <w:t>9 232</w:t>
             </w:r>
           </w:p>
         </w:tc>
       </w:tr>
     </w:tbl>
     <w:p/>
-    <w:p/>
     <w:p>
       <w:pPr>
         <w:pStyle w:val="a3"/>
         <w:numPr>
           <w:ilvl w:val="0"/>
-          <w:numId w:val="4"/>
+          <w:numId w:val="5"/>
         </w:numPr>
       </w:pPr>
       <w:r>
-        <w:t xml:space="preserve">Вставка и удаление в середину коллекции происходит быстрее в коллекции </w:t>
+        <w:t xml:space="preserve">Вставка элементов происходит быстрее </w:t>
+      </w:r>
+      <w:r>
+        <w:t xml:space="preserve">в </w:t>
+      </w:r>
+      <w:proofErr w:type="spellStart"/>
+      <w:proofErr w:type="gramStart"/>
+      <w:r>
+        <w:rPr>
+          <w:lang w:val="en-US"/>
+        </w:rPr>
+        <w:t>ArrayList</w:t>
+      </w:r>
+      <w:proofErr w:type="spellEnd"/>
+      <w:r>
+        <w:t xml:space="preserve">  </w:t>
+      </w:r>
+      <w:r>
+        <w:t>примерно</w:t>
+      </w:r>
+      <w:proofErr w:type="gramEnd"/>
+      <w:r>
+        <w:t xml:space="preserve"> в 30 раз</w:t>
+      </w:r>
+      <w:r>
+        <w:t xml:space="preserve">, чем у </w:t>
       </w:r>
       <w:r>
         <w:rPr>
@@ -1285,10 +1293,10 @@
         <w:t>LinkedList</w:t>
       </w:r>
       <w:r>
-        <w:t xml:space="preserve">, </w:t>
-      </w:r>
-      <w:r>
-        <w:t xml:space="preserve">чем в </w:t>
+        <w:t xml:space="preserve">. </w:t>
+      </w:r>
+      <w:r>
+        <w:t xml:space="preserve">Для хранения данных в списке, где требуется частая вставка или удаление, лучше использовать </w:t>
       </w:r>
       <w:proofErr w:type="spellStart"/>
       <w:r>
@@ -1299,30 +1307,10 @@
       </w:r>
       <w:proofErr w:type="spellEnd"/>
       <w:r>
-        <w:t xml:space="preserve">, так как в данном случае в </w:t>
-      </w:r>
-      <w:proofErr w:type="spellStart"/>
-      <w:r>
-        <w:rPr>
-          <w:lang w:val="en-US"/>
-        </w:rPr>
-        <w:t>ArrayList</w:t>
-      </w:r>
-      <w:proofErr w:type="spellEnd"/>
-      <w:r>
-        <w:t xml:space="preserve"> </w:t>
-      </w:r>
-      <w:r>
-        <w:t xml:space="preserve">происходит перезапись всех данных «правее» добавляемого. </w:t>
-      </w:r>
-      <w:r>
-        <w:t xml:space="preserve"> </w:t>
-      </w:r>
-      <w:r>
-        <w:t xml:space="preserve">Кроме того, при удалении элементов, размер массива явно не уменьшается. </w:t>
-      </w:r>
-      <w:r>
-        <w:t xml:space="preserve">Поэтому </w:t>
+        <w:t xml:space="preserve">, </w:t>
+      </w:r>
+      <w:r>
+        <w:t xml:space="preserve">так как производительность данной реализации выше, чем у </w:t>
       </w:r>
       <w:r>
         <w:rPr>
@@ -1331,16 +1319,7 @@
         <w:t>LinkedList</w:t>
       </w:r>
       <w:r>
-        <w:t xml:space="preserve"> выгоднее использовать, когда необходимы </w:t>
-      </w:r>
-      <w:r>
-        <w:t>активные</w:t>
-      </w:r>
-      <w:r>
-        <w:t xml:space="preserve"> внесения данных</w:t>
-      </w:r>
-      <w:r>
-        <w:t xml:space="preserve"> в середину списка.</w:t>
+        <w:t>.</w:t>
       </w:r>
     </w:p>
     <w:p>
@@ -1348,7 +1327,7 @@
         <w:pStyle w:val="a3"/>
         <w:numPr>
           <w:ilvl w:val="0"/>
-          <w:numId w:val="4"/>
+          <w:numId w:val="5"/>
         </w:numPr>
       </w:pPr>
       <w:r>
@@ -1364,7 +1343,37 @@
         <w:t xml:space="preserve"> </w:t>
       </w:r>
       <w:r>
-        <w:t xml:space="preserve">коллекциях нет повторяющихся элементов. В </w:t>
+        <w:t>коллекциях нет повторяющихся элементов.</w:t>
+      </w:r>
+      <w:r>
+        <w:t xml:space="preserve"> </w:t>
+      </w:r>
+      <w:r>
+        <w:t xml:space="preserve">Лучший по скорости добавления элементов среди </w:t>
+      </w:r>
+      <w:r>
+        <w:rPr>
+          <w:lang w:val="en-US"/>
+        </w:rPr>
+        <w:t>Set</w:t>
+      </w:r>
+      <w:r>
+        <w:t xml:space="preserve"> </w:t>
+      </w:r>
+      <w:r>
+        <w:t xml:space="preserve">интерфейсов – это </w:t>
+      </w:r>
+      <w:r>
+        <w:rPr>
+          <w:lang w:val="en-US"/>
+        </w:rPr>
+        <w:t>HashSet</w:t>
+      </w:r>
+      <w:r>
+        <w:t xml:space="preserve">. </w:t>
+      </w:r>
+      <w:r>
+        <w:t xml:space="preserve">Но если важно, чтобы элементы были расположены в порядке их добавления, то стоит выбрать </w:t>
       </w:r>
       <w:proofErr w:type="spellStart"/>
       <w:r>
@@ -1375,7 +1384,22 @@
       </w:r>
       <w:proofErr w:type="spellEnd"/>
       <w:r>
-        <w:t xml:space="preserve"> элементы расположены в порядке добавления. В </w:t>
+        <w:t xml:space="preserve">. </w:t>
+      </w:r>
+      <w:r>
+        <w:t xml:space="preserve">Наименьшее время удаления у </w:t>
+      </w:r>
+      <w:r>
+        <w:rPr>
+          <w:lang w:val="en-US"/>
+        </w:rPr>
+        <w:t>LinkedList</w:t>
+      </w:r>
+      <w:r>
+        <w:t xml:space="preserve"> </w:t>
+      </w:r>
+      <w:r>
+        <w:t xml:space="preserve">возможно связано с тем, что проверялось время удаления последнего вставленного элемента. </w:t>
       </w:r>
       <w:proofErr w:type="spellStart"/>
       <w:r>
@@ -1389,95 +1413,60 @@
         <w:t xml:space="preserve"> </w:t>
       </w:r>
       <w:r>
-        <w:t xml:space="preserve">коллекции элементы упорядочены. </w:t>
-      </w:r>
-      <w:r>
-        <w:t xml:space="preserve">Наименьшее время добавления и </w:t>
-      </w:r>
-      <w:proofErr w:type="gramStart"/>
-      <w:r>
-        <w:t>удаления  из</w:t>
-      </w:r>
-      <w:proofErr w:type="gramEnd"/>
-      <w:r>
-        <w:t xml:space="preserve"> середины множества – у </w:t>
-      </w:r>
-      <w:proofErr w:type="spellStart"/>
+        <w:t>примерно одинаков по времени добавления элементов, но в данной реализации множество отсортировано.</w:t>
+      </w:r>
+    </w:p>
+    <w:p>
+      <w:pPr>
+        <w:pStyle w:val="a3"/>
+        <w:numPr>
+          <w:ilvl w:val="0"/>
+          <w:numId w:val="5"/>
+        </w:numPr>
+      </w:pPr>
+      <w:r>
+        <w:t xml:space="preserve"> </w:t>
+      </w:r>
+      <w:r>
+        <w:t xml:space="preserve">Время добавления у </w:t>
+      </w:r>
       <w:r>
         <w:rPr>
           <w:lang w:val="en-US"/>
         </w:rPr>
-        <w:t>LinkedHashSet</w:t>
-      </w:r>
-      <w:proofErr w:type="spellEnd"/>
-      <w:r>
-        <w:t xml:space="preserve">. </w:t>
-      </w:r>
-      <w:r>
-        <w:t xml:space="preserve"> </w:t>
-      </w:r>
-      <w:r>
-        <w:t xml:space="preserve">Наибольшее время удаления из середины </w:t>
-      </w:r>
-      <w:proofErr w:type="gramStart"/>
-      <w:r>
-        <w:t>множества  -</w:t>
-      </w:r>
-      <w:proofErr w:type="gramEnd"/>
-      <w:r>
-        <w:t xml:space="preserve"> у </w:t>
+        <w:t>HashMap</w:t>
+      </w:r>
+      <w:r>
+        <w:t xml:space="preserve">, </w:t>
       </w:r>
       <w:proofErr w:type="spellStart"/>
       <w:r>
         <w:rPr>
           <w:lang w:val="en-US"/>
         </w:rPr>
-        <w:t>TreeSet</w:t>
+        <w:t>LinkedHashMap</w:t>
       </w:r>
       <w:proofErr w:type="spellEnd"/>
       <w:r>
-        <w:t>.</w:t>
-      </w:r>
-      <w:r>
         <w:t xml:space="preserve"> </w:t>
+      </w:r>
+      <w:r>
+        <w:t xml:space="preserve">и </w:t>
       </w:r>
       <w:proofErr w:type="spellStart"/>
       <w:r>
         <w:rPr>
           <w:lang w:val="en-US"/>
         </w:rPr>
-        <w:t>TreeSet</w:t>
+        <w:t>TreeMap</w:t>
       </w:r>
       <w:proofErr w:type="spellEnd"/>
       <w:r>
         <w:t xml:space="preserve"> </w:t>
       </w:r>
       <w:r>
-        <w:t xml:space="preserve">лучше использовать в случаях, когда необходимо отсортированное множество, а </w:t>
-      </w:r>
-      <w:proofErr w:type="spellStart"/>
-      <w:r>
-        <w:rPr>
-          <w:lang w:val="en-US"/>
-        </w:rPr>
-        <w:t>LinkedHashSet</w:t>
-      </w:r>
-      <w:proofErr w:type="spellEnd"/>
-      <w:r>
-        <w:t xml:space="preserve"> </w:t>
-      </w:r>
-      <w:r>
-        <w:t>– когда часто добавляем элементы.</w:t>
-      </w:r>
-    </w:p>
-    <w:p>
-      <w:pPr>
-        <w:pStyle w:val="a3"/>
-        <w:numPr>
-          <w:ilvl w:val="0"/>
-          <w:numId w:val="4"/>
-        </w:numPr>
-      </w:pPr>
+        <w:t xml:space="preserve">примерно одно порядка. </w:t>
+      </w:r>
       <w:r>
         <w:t xml:space="preserve">В </w:t>
       </w:r>
@@ -1491,7 +1480,7 @@
         <w:t xml:space="preserve"> </w:t>
       </w:r>
       <w:r>
-        <w:t xml:space="preserve">коллекции хранится два объекта: ключ и значение. Ключи – уникальные объекты. Самая затратная по времени реализация – это </w:t>
+        <w:t xml:space="preserve">коллекции хранится два объекта: ключ и значение. Ключи – уникальные объекты. </w:t>
       </w:r>
       <w:proofErr w:type="spellStart"/>
       <w:r>
@@ -1502,38 +1491,36 @@
       </w:r>
       <w:proofErr w:type="spellEnd"/>
       <w:r>
-        <w:t xml:space="preserve">. </w:t>
-      </w:r>
-      <w:r>
-        <w:t xml:space="preserve">Зато </w:t>
+        <w:t xml:space="preserve"> </w:t>
+      </w:r>
+      <w:r>
+        <w:t xml:space="preserve">хранит значения ключей в отсортированном порядке, </w:t>
+      </w:r>
+      <w:r>
+        <w:t xml:space="preserve">а </w:t>
       </w:r>
       <w:proofErr w:type="spellStart"/>
       <w:r>
-        <w:rPr>
-          <w:lang w:val="en-US"/>
-        </w:rPr>
-        <w:t>TreeMap</w:t>
+        <w:t>LinkedHashMap</w:t>
       </w:r>
       <w:proofErr w:type="spellEnd"/>
       <w:r>
-        <w:t xml:space="preserve"> </w:t>
-      </w:r>
-      <w:r>
-        <w:t xml:space="preserve">хранит значения ключей в отсортированном порядке, </w:t>
-      </w:r>
-      <w:r>
-        <w:t xml:space="preserve">а </w:t>
-      </w:r>
-      <w:proofErr w:type="spellStart"/>
-      <w:r>
-        <w:t>LinkedHashMap</w:t>
-      </w:r>
-      <w:proofErr w:type="spellEnd"/>
-      <w:r>
         <w:t xml:space="preserve"> хранит ключи в порядке вставки</w:t>
       </w:r>
       <w:r>
-        <w:t xml:space="preserve">. Если необходима постоянная вставка элементов, то лучше для этого подойдет </w:t>
+        <w:t>. Если необходим</w:t>
+      </w:r>
+      <w:r>
+        <w:t>о</w:t>
+      </w:r>
+      <w:r>
+        <w:t xml:space="preserve"> постоянн</w:t>
+      </w:r>
+      <w:r>
+        <w:t>ое добавление</w:t>
+      </w:r>
+      <w:r>
+        <w:t xml:space="preserve"> элементов, то лучше для этого подойдет </w:t>
       </w:r>
       <w:proofErr w:type="spellStart"/>
       <w:r>
@@ -1544,8 +1531,15 @@
       </w:r>
       <w:proofErr w:type="spellEnd"/>
       <w:r>
-        <w:t>.</w:t>
-      </w:r>
+        <w:t>, так как он имеет наименьшее время добавления.</w:t>
+      </w:r>
+    </w:p>
+    <w:p>
+      <w:pPr>
+        <w:pStyle w:val="a3"/>
+      </w:pPr>
+    </w:p>
+    <w:p>
       <w:bookmarkStart w:id="0" w:name="_GoBack"/>
       <w:bookmarkEnd w:id="0"/>
     </w:p>
@@ -1648,6 +1642,92 @@
     </w:lvl>
   </w:abstractNum>
   <w:abstractNum w:abstractNumId="1" w15:restartNumberingAfterBreak="0">
+    <w:nsid w:val="0FA02338"/>
+    <w:multiLevelType w:val="hybridMultilevel"/>
+    <w:tmpl w:val="1C5AFA9E"/>
+    <w:lvl w:ilvl="0" w:tplc="04190019">
+      <w:start w:val="1"/>
+      <w:numFmt w:val="lowerLetter"/>
+      <w:lvlText w:val="%1."/>
+      <w:lvlJc w:val="left"/>
+      <w:pPr>
+        <w:ind w:left="720" w:hanging="360"/>
+      </w:pPr>
+    </w:lvl>
+    <w:lvl w:ilvl="1" w:tplc="04190019" w:tentative="1">
+      <w:start w:val="1"/>
+      <w:numFmt w:val="lowerLetter"/>
+      <w:lvlText w:val="%2."/>
+      <w:lvlJc w:val="left"/>
+      <w:pPr>
+        <w:ind w:left="1440" w:hanging="360"/>
+      </w:pPr>
+    </w:lvl>
+    <w:lvl w:ilvl="2" w:tplc="0419001B" w:tentative="1">
+      <w:start w:val="1"/>
+      <w:numFmt w:val="lowerRoman"/>
+      <w:lvlText w:val="%3."/>
+      <w:lvlJc w:val="right"/>
+      <w:pPr>
+        <w:ind w:left="2160" w:hanging="180"/>
+      </w:pPr>
+    </w:lvl>
+    <w:lvl w:ilvl="3" w:tplc="0419000F" w:tentative="1">
+      <w:start w:val="1"/>
+      <w:numFmt w:val="decimal"/>
+      <w:lvlText w:val="%4."/>
+      <w:lvlJc w:val="left"/>
+      <w:pPr>
+        <w:ind w:left="2880" w:hanging="360"/>
+      </w:pPr>
+    </w:lvl>
+    <w:lvl w:ilvl="4" w:tplc="04190019" w:tentative="1">
+      <w:start w:val="1"/>
+      <w:numFmt w:val="lowerLetter"/>
+      <w:lvlText w:val="%5."/>
+      <w:lvlJc w:val="left"/>
+      <w:pPr>
+        <w:ind w:left="3600" w:hanging="360"/>
+      </w:pPr>
+    </w:lvl>
+    <w:lvl w:ilvl="5" w:tplc="0419001B" w:tentative="1">
+      <w:start w:val="1"/>
+      <w:numFmt w:val="lowerRoman"/>
+      <w:lvlText w:val="%6."/>
+      <w:lvlJc w:val="right"/>
+      <w:pPr>
+        <w:ind w:left="4320" w:hanging="180"/>
+      </w:pPr>
+    </w:lvl>
+    <w:lvl w:ilvl="6" w:tplc="0419000F" w:tentative="1">
+      <w:start w:val="1"/>
+      <w:numFmt w:val="decimal"/>
+      <w:lvlText w:val="%7."/>
+      <w:lvlJc w:val="left"/>
+      <w:pPr>
+        <w:ind w:left="5040" w:hanging="360"/>
+      </w:pPr>
+    </w:lvl>
+    <w:lvl w:ilvl="7" w:tplc="04190019" w:tentative="1">
+      <w:start w:val="1"/>
+      <w:numFmt w:val="lowerLetter"/>
+      <w:lvlText w:val="%8."/>
+      <w:lvlJc w:val="left"/>
+      <w:pPr>
+        <w:ind w:left="5760" w:hanging="360"/>
+      </w:pPr>
+    </w:lvl>
+    <w:lvl w:ilvl="8" w:tplc="0419001B" w:tentative="1">
+      <w:start w:val="1"/>
+      <w:numFmt w:val="lowerRoman"/>
+      <w:lvlText w:val="%9."/>
+      <w:lvlJc w:val="right"/>
+      <w:pPr>
+        <w:ind w:left="6480" w:hanging="180"/>
+      </w:pPr>
+    </w:lvl>
+  </w:abstractNum>
+  <w:abstractNum w:abstractNumId="2" w15:restartNumberingAfterBreak="0">
     <w:nsid w:val="11FD4A98"/>
     <w:multiLevelType w:val="hybridMultilevel"/>
     <w:tmpl w:val="C5BEB202"/>
@@ -1733,7 +1813,7 @@
       </w:pPr>
     </w:lvl>
   </w:abstractNum>
-  <w:abstractNum w:abstractNumId="2" w15:restartNumberingAfterBreak="0">
+  <w:abstractNum w:abstractNumId="3" w15:restartNumberingAfterBreak="0">
     <w:nsid w:val="1F275AC7"/>
     <w:multiLevelType w:val="hybridMultilevel"/>
     <w:tmpl w:val="E5688774"/>
@@ -1822,7 +1902,7 @@
       </w:pPr>
     </w:lvl>
   </w:abstractNum>
-  <w:abstractNum w:abstractNumId="3" w15:restartNumberingAfterBreak="0">
+  <w:abstractNum w:abstractNumId="4" w15:restartNumberingAfterBreak="0">
     <w:nsid w:val="7AEA2B8B"/>
     <w:multiLevelType w:val="hybridMultilevel"/>
     <w:tmpl w:val="42564028"/>
@@ -1912,15 +1992,18 @@
     </w:lvl>
   </w:abstractNum>
   <w:num w:numId="1">
-    <w:abstractNumId w:val="2"/>
+    <w:abstractNumId w:val="3"/>
   </w:num>
   <w:num w:numId="2">
-    <w:abstractNumId w:val="3"/>
+    <w:abstractNumId w:val="4"/>
   </w:num>
   <w:num w:numId="3">
     <w:abstractNumId w:val="0"/>
   </w:num>
   <w:num w:numId="4">
+    <w:abstractNumId w:val="2"/>
+  </w:num>
+  <w:num w:numId="5">
     <w:abstractNumId w:val="1"/>
   </w:num>
 </w:numbering>
@@ -2658,4 +2741,16 @@
     </a:ext>
   </a:extLst>
 </a:theme>
+</file>
+
+<file path=customXml/item1.xml><?xml version="1.0" encoding="utf-8"?>
+<b:Sources xmlns:b="http://schemas.openxmlformats.org/officeDocument/2006/bibliography" xmlns="http://schemas.openxmlformats.org/officeDocument/2006/bibliography" SelectedStyle="\APASixthEditionOfficeOnline.xsl" StyleName="APA" Version="6"/>
+</file>
+
+<file path=customXml/itemProps1.xml><?xml version="1.0" encoding="utf-8"?>
+<ds:datastoreItem xmlns:ds="http://schemas.openxmlformats.org/officeDocument/2006/customXml" ds:itemID="{86B45832-385C-445C-B5E7-BEFE82042C9C}">
+  <ds:schemaRefs>
+    <ds:schemaRef ds:uri="http://schemas.openxmlformats.org/officeDocument/2006/bibliography"/>
+  </ds:schemaRefs>
+</ds:datastoreItem>
 </file>
</xml_diff>